<commit_message>
modificacion de plan de pruebas para la interfaz alta / modificacion de la aplicacion control escolar
</commit_message>
<xml_diff>
--- a/Documentación/Planes de Pruebas/Control Escolar/Plan de pruebas para InterfazAlta-ControlEscolar.docx
+++ b/Documentación/Planes de Pruebas/Control Escolar/Plan de pruebas para InterfazAlta-ControlEscolar.docx
@@ -676,8 +676,6 @@
             <w:pPr>
               <w:cnfStyle w:val="000000100000" w:firstRow="0" w:lastRow="0" w:firstColumn="0" w:lastColumn="0" w:oddVBand="0" w:evenVBand="0" w:oddHBand="1" w:evenHBand="0" w:firstRowFirstColumn="0" w:firstRowLastColumn="0" w:lastRowFirstColumn="0" w:lastRowLastColumn="0"/>
             </w:pPr>
-            <w:bookmarkStart w:id="0" w:name="_GoBack"/>
-            <w:bookmarkEnd w:id="0"/>
             <w:r>
               <w:t>14010198</w:t>
             </w:r>
@@ -1529,6 +1527,86 @@
           <w:p>
             <w:pPr>
               <w:cnfStyle w:val="000000000000" w:firstRow="0" w:lastRow="0" w:firstColumn="0" w:lastColumn="0" w:oddVBand="0" w:evenVBand="0" w:oddHBand="0" w:evenHBand="0" w:firstRowFirstColumn="0" w:firstRowLastColumn="0" w:lastRowFirstColumn="0" w:lastRowLastColumn="0"/>
+            </w:pPr>
+          </w:p>
+        </w:tc>
+      </w:tr>
+      <w:tr>
+        <w:trPr>
+          <w:cnfStyle w:val="000000100000" w:firstRow="0" w:lastRow="0" w:firstColumn="0" w:lastColumn="0" w:oddVBand="0" w:evenVBand="0" w:oddHBand="1" w:evenHBand="0" w:firstRowFirstColumn="0" w:firstRowLastColumn="0" w:lastRowFirstColumn="0" w:lastRowLastColumn="0"/>
+          <w:trHeight w:val="361"/>
+        </w:trPr>
+        <w:tc>
+          <w:tcPr>
+            <w:cnfStyle w:val="001000000000" w:firstRow="0" w:lastRow="0" w:firstColumn="1" w:lastColumn="0" w:oddVBand="0" w:evenVBand="0" w:oddHBand="0" w:evenHBand="0" w:firstRowFirstColumn="0" w:firstRowLastColumn="0" w:lastRowFirstColumn="0" w:lastRowLastColumn="0"/>
+            <w:tcW w:w="1654" w:type="dxa"/>
+          </w:tcPr>
+          <w:p>
+            <w:r>
+              <w:t xml:space="preserve">9 </w:t>
+            </w:r>
+          </w:p>
+        </w:tc>
+        <w:tc>
+          <w:tcPr>
+            <w:tcW w:w="2584" w:type="dxa"/>
+          </w:tcPr>
+          <w:p>
+            <w:pPr>
+              <w:cnfStyle w:val="000000100000" w:firstRow="0" w:lastRow="0" w:firstColumn="0" w:lastColumn="0" w:oddVBand="0" w:evenVBand="0" w:oddHBand="1" w:evenHBand="0" w:firstRowFirstColumn="0" w:firstRowLastColumn="0" w:lastRowFirstColumn="0" w:lastRowLastColumn="0"/>
+            </w:pPr>
+            <w:r>
+              <w:t>No dejar guardar en la base de datos si algún campo esta vacío.</w:t>
+            </w:r>
+          </w:p>
+          <w:p>
+            <w:pPr>
+              <w:cnfStyle w:val="000000100000" w:firstRow="0" w:lastRow="0" w:firstColumn="0" w:lastColumn="0" w:oddVBand="0" w:evenVBand="0" w:oddHBand="1" w:evenHBand="0" w:firstRowFirstColumn="0" w:firstRowLastColumn="0" w:lastRowFirstColumn="0" w:lastRowLastColumn="0"/>
+            </w:pPr>
+          </w:p>
+          <w:p>
+            <w:pPr>
+              <w:cnfStyle w:val="000000100000" w:firstRow="0" w:lastRow="0" w:firstColumn="0" w:lastColumn="0" w:oddVBand="0" w:evenVBand="0" w:oddHBand="1" w:evenHBand="0" w:firstRowFirstColumn="0" w:firstRowLastColumn="0" w:lastRowFirstColumn="0" w:lastRowLastColumn="0"/>
+            </w:pPr>
+            <w:r>
+              <w:t>-&gt;</w:t>
+            </w:r>
+            <w:bookmarkStart w:id="0" w:name="_GoBack"/>
+            <w:bookmarkEnd w:id="0"/>
+            <w:r>
+              <w:t>Mandar mensaje de error en caso de que estén campos vacíos.</w:t>
+            </w:r>
+          </w:p>
+        </w:tc>
+        <w:tc>
+          <w:tcPr>
+            <w:tcW w:w="2630" w:type="dxa"/>
+            <w:gridSpan w:val="2"/>
+          </w:tcPr>
+          <w:p>
+            <w:pPr>
+              <w:cnfStyle w:val="000000100000" w:firstRow="0" w:lastRow="0" w:firstColumn="0" w:lastColumn="0" w:oddVBand="0" w:evenVBand="0" w:oddHBand="1" w:evenHBand="0" w:firstRowFirstColumn="0" w:firstRowLastColumn="0" w:lastRowFirstColumn="0" w:lastRowLastColumn="0"/>
+            </w:pPr>
+          </w:p>
+        </w:tc>
+        <w:tc>
+          <w:tcPr>
+            <w:tcW w:w="825" w:type="dxa"/>
+            <w:gridSpan w:val="2"/>
+          </w:tcPr>
+          <w:p>
+            <w:pPr>
+              <w:cnfStyle w:val="000000100000" w:firstRow="0" w:lastRow="0" w:firstColumn="0" w:lastColumn="0" w:oddVBand="0" w:evenVBand="0" w:oddHBand="1" w:evenHBand="0" w:firstRowFirstColumn="0" w:firstRowLastColumn="0" w:lastRowFirstColumn="0" w:lastRowLastColumn="0"/>
+            </w:pPr>
+          </w:p>
+        </w:tc>
+        <w:tc>
+          <w:tcPr>
+            <w:tcW w:w="2912" w:type="dxa"/>
+          </w:tcPr>
+          <w:p>
+            <w:pPr>
+              <w:cnfStyle w:val="000000100000" w:firstRow="0" w:lastRow="0" w:firstColumn="0" w:lastColumn="0" w:oddVBand="0" w:evenVBand="0" w:oddHBand="1" w:evenHBand="0" w:firstRowFirstColumn="0" w:firstRowLastColumn="0" w:lastRowFirstColumn="0" w:lastRowLastColumn="0"/>
             </w:pPr>
           </w:p>
         </w:tc>

</xml_diff>